<commit_message>
Add - Contraseña en formatos
</commit_message>
<xml_diff>
--- a/src/assets/formatos/F1_003_Lectura_De_Derechos_De_La_Victima.docx
+++ b/src/assets/formatos/F1_003_Lectura_De_Derechos_De_La_Victima.docx
@@ -14,6 +14,8 @@
           <w:lang w:val="es-ES"/>
         </w:rPr>
       </w:pPr>
+      <w:bookmarkStart w:id="0" w:name="_GoBack"/>
+      <w:bookmarkEnd w:id="0"/>
     </w:p>
     <w:p>
       <w:pPr>
@@ -46,6 +48,7 @@
         </w:rPr>
         <w:t>{</w:t>
       </w:r>
+      <w:proofErr w:type="spellStart"/>
       <w:r>
         <w:rPr>
           <w:rFonts w:ascii="Arial" w:hAnsi="Arial" w:cs="Arial"/>
@@ -55,6 +58,7 @@
         </w:rPr>
         <w:t>xNIC</w:t>
       </w:r>
+      <w:proofErr w:type="spellEnd"/>
       <w:r>
         <w:rPr>
           <w:rFonts w:ascii="Arial" w:hAnsi="Arial" w:cs="Arial"/>
@@ -96,6 +100,7 @@
         </w:rPr>
         <w:t>{</w:t>
       </w:r>
+      <w:proofErr w:type="spellStart"/>
       <w:r>
         <w:rPr>
           <w:rFonts w:ascii="Arial" w:hAnsi="Arial" w:cs="Arial"/>
@@ -105,6 +110,7 @@
         </w:rPr>
         <w:t>xNUC</w:t>
       </w:r>
+      <w:proofErr w:type="spellEnd"/>
       <w:r>
         <w:rPr>
           <w:rFonts w:ascii="Arial" w:hAnsi="Arial" w:cs="Arial"/>
@@ -163,7 +169,7 @@
     </w:p>
     <w:tbl>
       <w:tblPr>
-        <w:tblStyle w:val="TableGrid"/>
+        <w:tblStyle w:val="Tablaconcuadrcula"/>
         <w:tblW w:w="9266" w:type="dxa"/>
         <w:tblInd w:w="-5" w:type="dxa"/>
         <w:tblLook w:val="04A0" w:firstRow="1" w:lastRow="0" w:firstColumn="1" w:lastColumn="0" w:noHBand="0" w:noVBand="1"/>
@@ -215,6 +221,7 @@
               </w:rPr>
               <w:t>{</w:t>
             </w:r>
+            <w:proofErr w:type="spellStart"/>
             <w:r>
               <w:rPr>
                 <w:rFonts w:ascii="Arial" w:hAnsi="Arial" w:cs="Arial"/>
@@ -224,6 +231,7 @@
               </w:rPr>
               <w:t>xFolioDocumento</w:t>
             </w:r>
+            <w:proofErr w:type="spellEnd"/>
             <w:r>
               <w:rPr>
                 <w:rFonts w:ascii="Arial" w:hAnsi="Arial" w:cs="Arial"/>
@@ -274,6 +282,7 @@
               </w:rPr>
               <w:t>{</w:t>
             </w:r>
+            <w:proofErr w:type="spellStart"/>
             <w:r>
               <w:rPr>
                 <w:rFonts w:ascii="Arial" w:hAnsi="Arial" w:cs="Arial"/>
@@ -282,6 +291,7 @@
               </w:rPr>
               <w:t>xFechaAtencion</w:t>
             </w:r>
+            <w:proofErr w:type="spellEnd"/>
             <w:r>
               <w:rPr>
                 <w:rFonts w:ascii="Arial" w:hAnsi="Arial" w:cs="Arial"/>
@@ -331,6 +341,7 @@
               </w:rPr>
               <w:t>{</w:t>
             </w:r>
+            <w:proofErr w:type="spellStart"/>
             <w:r>
               <w:rPr>
                 <w:rFonts w:ascii="Arial" w:hAnsi="Arial" w:cs="Arial"/>
@@ -340,6 +351,7 @@
               </w:rPr>
               <w:t>xVictima</w:t>
             </w:r>
+            <w:proofErr w:type="spellEnd"/>
             <w:r>
               <w:rPr>
                 <w:rFonts w:ascii="Arial" w:hAnsi="Arial" w:cs="Arial"/>
@@ -383,6 +395,7 @@
               </w:rPr>
               <w:t>{</w:t>
             </w:r>
+            <w:proofErr w:type="spellStart"/>
             <w:r>
               <w:rPr>
                 <w:rFonts w:ascii="Arial" w:hAnsi="Arial" w:cs="Arial"/>
@@ -391,6 +404,7 @@
               </w:rPr>
               <w:t>xHoraAtencion</w:t>
             </w:r>
+            <w:proofErr w:type="spellEnd"/>
             <w:r>
               <w:rPr>
                 <w:rFonts w:ascii="Arial" w:hAnsi="Arial" w:cs="Arial"/>
@@ -449,7 +463,7 @@
     </w:p>
     <w:tbl>
       <w:tblPr>
-        <w:tblStyle w:val="TableGrid"/>
+        <w:tblStyle w:val="Tablaconcuadrcula"/>
         <w:tblW w:w="9266" w:type="dxa"/>
         <w:tblInd w:w="-5" w:type="dxa"/>
         <w:tblLook w:val="04A0" w:firstRow="1" w:lastRow="0" w:firstColumn="1" w:lastColumn="0" w:noHBand="0" w:noVBand="1"/>
@@ -494,6 +508,7 @@
               </w:rPr>
               <w:t>{</w:t>
             </w:r>
+            <w:proofErr w:type="spellStart"/>
             <w:r>
               <w:rPr>
                 <w:rFonts w:ascii="Arial" w:hAnsi="Arial" w:cs="Arial"/>
@@ -504,6 +519,7 @@
               </w:rPr>
               <w:t>xHablaEspaniol</w:t>
             </w:r>
+            <w:proofErr w:type="spellEnd"/>
             <w:r>
               <w:rPr>
                 <w:rFonts w:ascii="Arial" w:hAnsi="Arial" w:cs="Arial"/>
@@ -565,6 +581,7 @@
               </w:rPr>
               <w:t>{</w:t>
             </w:r>
+            <w:proofErr w:type="spellStart"/>
             <w:r>
               <w:rPr>
                 <w:rFonts w:ascii="Arial" w:hAnsi="Arial" w:cs="Arial"/>
@@ -574,6 +591,7 @@
               </w:rPr>
               <w:t>xIdiomaLengua</w:t>
             </w:r>
+            <w:proofErr w:type="spellEnd"/>
             <w:r>
               <w:rPr>
                 <w:rFonts w:ascii="Arial" w:hAnsi="Arial" w:cs="Arial"/>
@@ -632,6 +650,7 @@
               </w:rPr>
               <w:t>{</w:t>
             </w:r>
+            <w:proofErr w:type="spellStart"/>
             <w:r>
               <w:rPr>
                 <w:rFonts w:ascii="Arial" w:hAnsi="Arial" w:cs="Arial"/>
@@ -641,6 +660,7 @@
               </w:rPr>
               <w:t>xInterprete</w:t>
             </w:r>
+            <w:proofErr w:type="spellEnd"/>
             <w:r>
               <w:rPr>
                 <w:rFonts w:ascii="Arial" w:hAnsi="Arial" w:cs="Arial"/>
@@ -667,7 +687,7 @@
     </w:p>
     <w:tbl>
       <w:tblPr>
-        <w:tblStyle w:val="TableGrid"/>
+        <w:tblStyle w:val="Tablaconcuadrcula"/>
         <w:tblW w:w="9266" w:type="dxa"/>
         <w:tblInd w:w="-5" w:type="dxa"/>
         <w:tblLook w:val="04A0" w:firstRow="1" w:lastRow="0" w:firstColumn="1" w:lastColumn="0" w:noHBand="0" w:noVBand="1"/>
@@ -755,7 +775,7 @@
     </w:p>
     <w:p>
       <w:pPr>
-        <w:pStyle w:val="BodyText"/>
+        <w:pStyle w:val="Textoindependiente"/>
         <w:tabs>
           <w:tab w:val="left" w:pos="855"/>
         </w:tabs>
@@ -786,7 +806,7 @@
     </w:p>
     <w:p>
       <w:pPr>
-        <w:pStyle w:val="BodyText"/>
+        <w:pStyle w:val="Textoindependiente"/>
         <w:tabs>
           <w:tab w:val="left" w:pos="855"/>
         </w:tabs>
@@ -818,7 +838,7 @@
     </w:p>
     <w:p>
       <w:pPr>
-        <w:pStyle w:val="BodyText"/>
+        <w:pStyle w:val="Textoindependiente"/>
         <w:tabs>
           <w:tab w:val="left" w:pos="855"/>
         </w:tabs>
@@ -849,7 +869,7 @@
     </w:p>
     <w:p>
       <w:pPr>
-        <w:pStyle w:val="BodyText"/>
+        <w:pStyle w:val="Textoindependiente"/>
         <w:tabs>
           <w:tab w:val="left" w:pos="855"/>
         </w:tabs>
@@ -880,7 +900,7 @@
     </w:p>
     <w:p>
       <w:pPr>
-        <w:pStyle w:val="BodyText"/>
+        <w:pStyle w:val="Textoindependiente"/>
         <w:tabs>
           <w:tab w:val="left" w:pos="855"/>
         </w:tabs>
@@ -911,7 +931,7 @@
     </w:p>
     <w:p>
       <w:pPr>
-        <w:pStyle w:val="BodyText"/>
+        <w:pStyle w:val="Textoindependiente"/>
         <w:tabs>
           <w:tab w:val="left" w:pos="855"/>
         </w:tabs>
@@ -942,7 +962,7 @@
     </w:p>
     <w:p>
       <w:pPr>
-        <w:pStyle w:val="BodyText"/>
+        <w:pStyle w:val="Textoindependiente"/>
         <w:tabs>
           <w:tab w:val="left" w:pos="855"/>
         </w:tabs>
@@ -973,7 +993,7 @@
     </w:p>
     <w:p>
       <w:pPr>
-        <w:pStyle w:val="BodyText"/>
+        <w:pStyle w:val="Textoindependiente"/>
         <w:tabs>
           <w:tab w:val="left" w:pos="855"/>
         </w:tabs>
@@ -1004,7 +1024,7 @@
     </w:p>
     <w:p>
       <w:pPr>
-        <w:pStyle w:val="BodyText"/>
+        <w:pStyle w:val="Textoindependiente"/>
         <w:tabs>
           <w:tab w:val="left" w:pos="855"/>
         </w:tabs>
@@ -1036,7 +1056,7 @@
     </w:p>
     <w:p>
       <w:pPr>
-        <w:pStyle w:val="BodyText"/>
+        <w:pStyle w:val="Textoindependiente"/>
         <w:tabs>
           <w:tab w:val="left" w:pos="855"/>
         </w:tabs>
@@ -1067,7 +1087,7 @@
     </w:p>
     <w:p>
       <w:pPr>
-        <w:pStyle w:val="BodyText"/>
+        <w:pStyle w:val="Textoindependiente"/>
         <w:tabs>
           <w:tab w:val="left" w:pos="855"/>
         </w:tabs>
@@ -1098,7 +1118,7 @@
     </w:p>
     <w:p>
       <w:pPr>
-        <w:pStyle w:val="BodyText"/>
+        <w:pStyle w:val="Textoindependiente"/>
         <w:tabs>
           <w:tab w:val="left" w:pos="855"/>
         </w:tabs>
@@ -1129,7 +1149,7 @@
     </w:p>
     <w:p>
       <w:pPr>
-        <w:pStyle w:val="BodyText"/>
+        <w:pStyle w:val="Textoindependiente"/>
         <w:tabs>
           <w:tab w:val="left" w:pos="855"/>
         </w:tabs>
@@ -1160,7 +1180,7 @@
     </w:p>
     <w:p>
       <w:pPr>
-        <w:pStyle w:val="BodyText"/>
+        <w:pStyle w:val="Textoindependiente"/>
         <w:tabs>
           <w:tab w:val="left" w:pos="855"/>
         </w:tabs>
@@ -1191,7 +1211,7 @@
     </w:p>
     <w:p>
       <w:pPr>
-        <w:pStyle w:val="BodyText"/>
+        <w:pStyle w:val="Textoindependiente"/>
         <w:tabs>
           <w:tab w:val="left" w:pos="855"/>
         </w:tabs>
@@ -1222,7 +1242,7 @@
     </w:p>
     <w:p>
       <w:pPr>
-        <w:pStyle w:val="BodyText"/>
+        <w:pStyle w:val="Textoindependiente"/>
         <w:tabs>
           <w:tab w:val="left" w:pos="855"/>
         </w:tabs>
@@ -1253,7 +1273,7 @@
     </w:p>
     <w:p>
       <w:pPr>
-        <w:pStyle w:val="BodyText"/>
+        <w:pStyle w:val="Textoindependiente"/>
         <w:tabs>
           <w:tab w:val="left" w:pos="855"/>
         </w:tabs>
@@ -1284,7 +1304,7 @@
     </w:p>
     <w:p>
       <w:pPr>
-        <w:pStyle w:val="BodyText"/>
+        <w:pStyle w:val="Textoindependiente"/>
         <w:tabs>
           <w:tab w:val="left" w:pos="855"/>
         </w:tabs>
@@ -1315,7 +1335,7 @@
     </w:p>
     <w:p>
       <w:pPr>
-        <w:pStyle w:val="BodyText"/>
+        <w:pStyle w:val="Textoindependiente"/>
         <w:tabs>
           <w:tab w:val="left" w:pos="855"/>
         </w:tabs>
@@ -1346,7 +1366,7 @@
     </w:p>
     <w:p>
       <w:pPr>
-        <w:pStyle w:val="BodyText"/>
+        <w:pStyle w:val="Textoindependiente"/>
         <w:tabs>
           <w:tab w:val="left" w:pos="855"/>
         </w:tabs>
@@ -1377,7 +1397,7 @@
     </w:p>
     <w:p>
       <w:pPr>
-        <w:pStyle w:val="BodyText"/>
+        <w:pStyle w:val="Textoindependiente"/>
         <w:tabs>
           <w:tab w:val="left" w:pos="855"/>
         </w:tabs>
@@ -1408,7 +1428,7 @@
     </w:p>
     <w:p>
       <w:pPr>
-        <w:pStyle w:val="BodyText"/>
+        <w:pStyle w:val="Textoindependiente"/>
         <w:tabs>
           <w:tab w:val="left" w:pos="855"/>
         </w:tabs>
@@ -1439,7 +1459,7 @@
     </w:p>
     <w:p>
       <w:pPr>
-        <w:pStyle w:val="BodyText"/>
+        <w:pStyle w:val="Textoindependiente"/>
         <w:tabs>
           <w:tab w:val="left" w:pos="855"/>
         </w:tabs>
@@ -1470,7 +1490,7 @@
     </w:p>
     <w:p>
       <w:pPr>
-        <w:pStyle w:val="BodyText"/>
+        <w:pStyle w:val="Textoindependiente"/>
         <w:tabs>
           <w:tab w:val="left" w:pos="855"/>
         </w:tabs>
@@ -1501,7 +1521,7 @@
     </w:p>
     <w:p>
       <w:pPr>
-        <w:pStyle w:val="BodyText"/>
+        <w:pStyle w:val="Textoindependiente"/>
         <w:tabs>
           <w:tab w:val="left" w:pos="855"/>
         </w:tabs>
@@ -1532,7 +1552,7 @@
     </w:p>
     <w:p>
       <w:pPr>
-        <w:pStyle w:val="BodyText"/>
+        <w:pStyle w:val="Textoindependiente"/>
         <w:tabs>
           <w:tab w:val="left" w:pos="855"/>
         </w:tabs>
@@ -1563,7 +1583,7 @@
     </w:p>
     <w:p>
       <w:pPr>
-        <w:pStyle w:val="BodyText"/>
+        <w:pStyle w:val="Textoindependiente"/>
         <w:tabs>
           <w:tab w:val="left" w:pos="855"/>
         </w:tabs>
@@ -1594,7 +1614,7 @@
     </w:p>
     <w:p>
       <w:pPr>
-        <w:pStyle w:val="BodyText"/>
+        <w:pStyle w:val="Textoindependiente"/>
         <w:tabs>
           <w:tab w:val="left" w:pos="855"/>
         </w:tabs>
@@ -1625,7 +1645,7 @@
     </w:p>
     <w:p>
       <w:pPr>
-        <w:pStyle w:val="BodyText"/>
+        <w:pStyle w:val="Textoindependiente"/>
         <w:tabs>
           <w:tab w:val="left" w:pos="855"/>
         </w:tabs>
@@ -1657,7 +1677,7 @@
     </w:p>
     <w:p>
       <w:pPr>
-        <w:pStyle w:val="BodyText"/>
+        <w:pStyle w:val="Textoindependiente"/>
         <w:tabs>
           <w:tab w:val="left" w:pos="855"/>
         </w:tabs>
@@ -1672,7 +1692,7 @@
     </w:p>
     <w:p>
       <w:pPr>
-        <w:pStyle w:val="BodyText"/>
+        <w:pStyle w:val="Textoindependiente"/>
         <w:tabs>
           <w:tab w:val="left" w:pos="855"/>
         </w:tabs>
@@ -2614,7 +2634,7 @@
     </w:p>
     <w:p>
       <w:pPr>
-        <w:pStyle w:val="BodyText"/>
+        <w:pStyle w:val="Textoindependiente"/>
         <w:tabs>
           <w:tab w:val="left" w:pos="855"/>
         </w:tabs>
@@ -2629,7 +2649,7 @@
     </w:p>
     <w:p>
       <w:pPr>
-        <w:pStyle w:val="BodyText"/>
+        <w:pStyle w:val="Textoindependiente"/>
         <w:tabs>
           <w:tab w:val="left" w:pos="855"/>
         </w:tabs>
@@ -3214,7 +3234,7 @@
     </w:p>
     <w:p>
       <w:pPr>
-        <w:pStyle w:val="BodyText"/>
+        <w:pStyle w:val="Textoindependiente"/>
         <w:tabs>
           <w:tab w:val="left" w:pos="855"/>
         </w:tabs>
@@ -3230,7 +3250,7 @@
     </w:p>
     <w:p>
       <w:pPr>
-        <w:pStyle w:val="BodyText"/>
+        <w:pStyle w:val="Textoindependiente"/>
         <w:tabs>
           <w:tab w:val="left" w:pos="855"/>
         </w:tabs>
@@ -3292,7 +3312,7 @@
     </w:p>
     <w:p>
       <w:pPr>
-        <w:pStyle w:val="BodyText"/>
+        <w:pStyle w:val="Textoindependiente"/>
         <w:tabs>
           <w:tab w:val="left" w:pos="855"/>
         </w:tabs>
@@ -3308,7 +3328,7 @@
     </w:p>
     <w:p>
       <w:pPr>
-        <w:pStyle w:val="BodyText"/>
+        <w:pStyle w:val="Textoindependiente"/>
         <w:tabs>
           <w:tab w:val="left" w:pos="855"/>
         </w:tabs>
@@ -3446,7 +3466,7 @@
     </w:p>
     <w:p>
       <w:pPr>
-        <w:pStyle w:val="BodyText"/>
+        <w:pStyle w:val="Textoindependiente"/>
         <w:tabs>
           <w:tab w:val="left" w:pos="855"/>
         </w:tabs>
@@ -3461,7 +3481,7 @@
     </w:p>
     <w:p>
       <w:pPr>
-        <w:pStyle w:val="BodyText"/>
+        <w:pStyle w:val="Textoindependiente"/>
         <w:tabs>
           <w:tab w:val="left" w:pos="855"/>
         </w:tabs>
@@ -4374,8 +4394,6 @@
               </w:rPr>
               <w:t>}</w:t>
             </w:r>
-            <w:bookmarkStart w:id="0" w:name="_GoBack"/>
-            <w:bookmarkEnd w:id="0"/>
           </w:p>
         </w:tc>
         <w:tc>
@@ -4442,7 +4460,7 @@
 <w:ftr xmlns:wpc="http://schemas.microsoft.com/office/word/2010/wordprocessingCanvas" xmlns:mo="http://schemas.microsoft.com/office/mac/office/2008/main" xmlns:mc="http://schemas.openxmlformats.org/markup-compatibility/2006" xmlns:mv="urn:schemas-microsoft-com:mac:vml" xmlns:o="urn:schemas-microsoft-com:office:office" xmlns:r="http://schemas.openxmlformats.org/officeDocument/2006/relationships" xmlns:m="http://schemas.openxmlformats.org/officeDocument/2006/math" xmlns:v="urn:schemas-microsoft-com:vml" xmlns:wp14="http://schemas.microsoft.com/office/word/2010/wordprocessingDrawing" xmlns:wp="http://schemas.openxmlformats.org/drawingml/2006/wordprocessingDrawing" xmlns:w10="urn:schemas-microsoft-com:office:word" xmlns:w="http://schemas.openxmlformats.org/wordprocessingml/2006/main" xmlns:w14="http://schemas.microsoft.com/office/word/2010/wordml" xmlns:w15="http://schemas.microsoft.com/office/word/2012/wordml" xmlns:wpg="http://schemas.microsoft.com/office/word/2010/wordprocessingGroup" xmlns:wpi="http://schemas.microsoft.com/office/word/2010/wordprocessingInk" xmlns:wne="http://schemas.microsoft.com/office/word/2006/wordml" xmlns:wps="http://schemas.microsoft.com/office/word/2010/wordprocessingShape" mc:Ignorable="w14 w15 wp14">
   <w:p>
     <w:pPr>
-      <w:pStyle w:val="Footer"/>
+      <w:pStyle w:val="Piedepgina"/>
       <w:ind w:right="-801"/>
       <w:jc w:val="right"/>
       <w:rPr>
@@ -4457,6 +4475,7 @@
     <w:r>
       <w:rPr>
         <w:noProof/>
+        <w:lang w:val="es-ES_tradnl" w:eastAsia="es-ES_tradnl"/>
       </w:rPr>
       <w:drawing>
         <wp:anchor distT="0" distB="0" distL="114300" distR="114300" simplePos="0" relativeHeight="251662336" behindDoc="1" locked="0" layoutInCell="1" allowOverlap="1" wp14:anchorId="16AC5675" wp14:editId="6E681CCB">
@@ -4528,7 +4547,7 @@
   </w:p>
   <w:p>
     <w:pPr>
-      <w:pStyle w:val="Footer"/>
+      <w:pStyle w:val="Piedepgina"/>
       <w:ind w:right="-801"/>
       <w:jc w:val="center"/>
       <w:rPr>
@@ -4542,7 +4561,7 @@
   </w:p>
   <w:p>
     <w:pPr>
-      <w:pStyle w:val="Footer"/>
+      <w:pStyle w:val="Piedepgina"/>
       <w:rPr>
         <w:lang w:val="es-ES"/>
       </w:rPr>
@@ -4587,6 +4606,7 @@
         <w:rFonts w:ascii="Arial" w:hAnsi="Arial" w:cs="Arial"/>
         <w:b/>
         <w:noProof/>
+        <w:lang w:val="es-ES_tradnl" w:eastAsia="es-ES_tradnl"/>
       </w:rPr>
       <w:drawing>
         <wp:anchor distT="0" distB="0" distL="114300" distR="114300" simplePos="0" relativeHeight="251660288" behindDoc="0" locked="0" layoutInCell="1" allowOverlap="1" wp14:anchorId="62CFE35B" wp14:editId="21C4BA2D">
@@ -4670,6 +4690,7 @@
         <w:rFonts w:ascii="Arial" w:hAnsi="Arial" w:cs="Arial"/>
         <w:b/>
         <w:noProof/>
+        <w:lang w:val="es-ES_tradnl" w:eastAsia="es-ES_tradnl"/>
       </w:rPr>
       <w:drawing>
         <wp:anchor distT="0" distB="0" distL="114300" distR="114300" simplePos="0" relativeHeight="251658240" behindDoc="0" locked="0" layoutInCell="1" allowOverlap="1" wp14:anchorId="545912ED" wp14:editId="60A37244">
@@ -4791,7 +4812,7 @@
   </w:p>
   <w:p>
     <w:pPr>
-      <w:pStyle w:val="Header"/>
+      <w:pStyle w:val="Encabezado"/>
       <w:jc w:val="center"/>
       <w:rPr>
         <w:rFonts w:ascii="Arial" w:hAnsi="Arial" w:cs="Arial"/>
@@ -5321,7 +5342,7 @@
     </w:rPrDefault>
     <w:pPrDefault/>
   </w:docDefaults>
-  <w:latentStyles w:defLockedState="0" w:defUIPriority="99" w:defSemiHidden="0" w:defUnhideWhenUsed="0" w:defQFormat="0" w:count="382">
+  <w:latentStyles w:defLockedState="0" w:defUIPriority="99" w:defSemiHidden="0" w:defUnhideWhenUsed="0" w:defQFormat="0" w:count="380">
     <w:lsdException w:name="Normal" w:uiPriority="0" w:qFormat="1"/>
     <w:lsdException w:name="heading 1" w:uiPriority="9" w:qFormat="1"/>
     <w:lsdException w:name="heading 2" w:semiHidden="1" w:uiPriority="9" w:unhideWhenUsed="1" w:qFormat="1"/>
@@ -5427,6 +5448,7 @@
     <w:lsdException w:name="HTML Sample" w:semiHidden="1" w:unhideWhenUsed="1"/>
     <w:lsdException w:name="HTML Typewriter" w:semiHidden="1" w:unhideWhenUsed="1"/>
     <w:lsdException w:name="HTML Variable" w:semiHidden="1" w:unhideWhenUsed="1"/>
+    <w:lsdException w:name="Normal Table" w:semiHidden="1" w:unhideWhenUsed="1"/>
     <w:lsdException w:name="annotation subject" w:semiHidden="1" w:unhideWhenUsed="1"/>
     <w:lsdException w:name="No List" w:semiHidden="1" w:unhideWhenUsed="1"/>
     <w:lsdException w:name="Outline List 1" w:semiHidden="1" w:unhideWhenUsed="1"/>
@@ -5472,9 +5494,11 @@
     <w:lsdException w:name="Table Subtle 1" w:semiHidden="1" w:unhideWhenUsed="1"/>
     <w:lsdException w:name="Table Subtle 2" w:semiHidden="1" w:unhideWhenUsed="1"/>
     <w:lsdException w:name="Table Web 1" w:semiHidden="1" w:unhideWhenUsed="1"/>
+    <w:lsdException w:name="Table Web 2" w:semiHidden="1" w:unhideWhenUsed="1"/>
     <w:lsdException w:name="Table Web 3" w:semiHidden="1" w:unhideWhenUsed="1"/>
     <w:lsdException w:name="Balloon Text" w:semiHidden="1" w:unhideWhenUsed="1"/>
     <w:lsdException w:name="Table Grid" w:uiPriority="39"/>
+    <w:lsdException w:name="Table Theme" w:semiHidden="1" w:unhideWhenUsed="1"/>
     <w:lsdException w:name="Note Level 1" w:semiHidden="1" w:unhideWhenUsed="1"/>
     <w:lsdException w:name="Note Level 2" w:semiHidden="1" w:unhideWhenUsed="1"/>
     <w:lsdException w:name="Note Level 3" w:semiHidden="1" w:unhideWhenUsed="1"/>
@@ -5699,21 +5723,19 @@
     <w:lsdException w:name="List Table 5 Dark Accent 6" w:uiPriority="50"/>
     <w:lsdException w:name="List Table 6 Colorful Accent 6" w:uiPriority="51"/>
     <w:lsdException w:name="List Table 7 Colorful Accent 6" w:uiPriority="52"/>
-    <w:lsdException w:name="Mention" w:semiHidden="1" w:unhideWhenUsed="1"/>
-    <w:lsdException w:name="Smart Hyperlink" w:semiHidden="1" w:unhideWhenUsed="1"/>
   </w:latentStyles>
   <w:style w:type="paragraph" w:default="1" w:styleId="Normal">
     <w:name w:val="Normal"/>
     <w:qFormat/>
     <w:rsid w:val="00895151"/>
   </w:style>
-  <w:style w:type="character" w:default="1" w:styleId="DefaultParagraphFont">
+  <w:style w:type="character" w:default="1" w:styleId="Fuentedeprrafopredeter">
     <w:name w:val="Default Paragraph Font"/>
     <w:uiPriority w:val="1"/>
     <w:semiHidden/>
     <w:unhideWhenUsed/>
   </w:style>
-  <w:style w:type="table" w:default="1" w:styleId="TableNormal">
+  <w:style w:type="table" w:default="1" w:styleId="Tablanormal">
     <w:name w:val="Normal Table"/>
     <w:uiPriority w:val="99"/>
     <w:semiHidden/>
@@ -5728,16 +5750,16 @@
       </w:tblCellMar>
     </w:tblPr>
   </w:style>
-  <w:style w:type="numbering" w:default="1" w:styleId="NoList">
+  <w:style w:type="numbering" w:default="1" w:styleId="Sinlista">
     <w:name w:val="No List"/>
     <w:uiPriority w:val="99"/>
     <w:semiHidden/>
     <w:unhideWhenUsed/>
   </w:style>
-  <w:style w:type="paragraph" w:styleId="Header">
+  <w:style w:type="paragraph" w:styleId="Encabezado">
     <w:name w:val="header"/>
     <w:basedOn w:val="Normal"/>
-    <w:link w:val="HeaderChar"/>
+    <w:link w:val="EncabezadoCar"/>
     <w:uiPriority w:val="99"/>
     <w:unhideWhenUsed/>
     <w:rsid w:val="00E97FBD"/>
@@ -5748,17 +5770,17 @@
       </w:tabs>
     </w:pPr>
   </w:style>
-  <w:style w:type="character" w:customStyle="1" w:styleId="HeaderChar">
-    <w:name w:val="Header Char"/>
-    <w:basedOn w:val="DefaultParagraphFont"/>
-    <w:link w:val="Header"/>
+  <w:style w:type="character" w:customStyle="1" w:styleId="EncabezadoCar">
+    <w:name w:val="Encabezado Car"/>
+    <w:basedOn w:val="Fuentedeprrafopredeter"/>
+    <w:link w:val="Encabezado"/>
     <w:uiPriority w:val="99"/>
     <w:rsid w:val="00E97FBD"/>
   </w:style>
-  <w:style w:type="paragraph" w:styleId="Footer">
+  <w:style w:type="paragraph" w:styleId="Piedepgina">
     <w:name w:val="footer"/>
     <w:basedOn w:val="Normal"/>
-    <w:link w:val="FooterChar"/>
+    <w:link w:val="PiedepginaCar"/>
     <w:unhideWhenUsed/>
     <w:rsid w:val="00E97FBD"/>
     <w:pPr>
@@ -5768,15 +5790,15 @@
       </w:tabs>
     </w:pPr>
   </w:style>
-  <w:style w:type="character" w:customStyle="1" w:styleId="FooterChar">
-    <w:name w:val="Footer Char"/>
-    <w:basedOn w:val="DefaultParagraphFont"/>
-    <w:link w:val="Footer"/>
+  <w:style w:type="character" w:customStyle="1" w:styleId="PiedepginaCar">
+    <w:name w:val="Pie de página Car"/>
+    <w:basedOn w:val="Fuentedeprrafopredeter"/>
+    <w:link w:val="Piedepgina"/>
     <w:rsid w:val="00E97FBD"/>
   </w:style>
-  <w:style w:type="table" w:styleId="TableGrid">
+  <w:style w:type="table" w:styleId="Tablaconcuadrcula">
     <w:name w:val="Table Grid"/>
-    <w:basedOn w:val="TableNormal"/>
+    <w:basedOn w:val="Tablanormal"/>
     <w:uiPriority w:val="39"/>
     <w:rsid w:val="00A458BE"/>
     <w:tblPr>
@@ -5853,10 +5875,10 @@
       <w:lang w:val="es-MX" w:eastAsia="zh-CN" w:bidi="hi-IN"/>
     </w:rPr>
   </w:style>
-  <w:style w:type="paragraph" w:styleId="BodyText">
+  <w:style w:type="paragraph" w:styleId="Textoindependiente">
     <w:name w:val="Body Text"/>
     <w:basedOn w:val="Normal"/>
-    <w:link w:val="BodyTextChar"/>
+    <w:link w:val="TextoindependienteCar"/>
     <w:rsid w:val="00895151"/>
     <w:pPr>
       <w:overflowPunct w:val="0"/>
@@ -5869,10 +5891,10 @@
       <w:lang w:val="es-MX" w:eastAsia="zh-CN" w:bidi="hi-IN"/>
     </w:rPr>
   </w:style>
-  <w:style w:type="character" w:customStyle="1" w:styleId="BodyTextChar">
-    <w:name w:val="Body Text Char"/>
-    <w:basedOn w:val="DefaultParagraphFont"/>
-    <w:link w:val="BodyText"/>
+  <w:style w:type="character" w:customStyle="1" w:styleId="TextoindependienteCar">
+    <w:name w:val="Texto independiente Car"/>
+    <w:basedOn w:val="Fuentedeprrafopredeter"/>
+    <w:link w:val="Textoindependiente"/>
     <w:rsid w:val="00895151"/>
     <w:rPr>
       <w:rFonts w:ascii="Liberation Serif" w:eastAsia="Arial Unicode MS" w:hAnsi="Liberation Serif" w:cs="Arial Unicode MS"/>
@@ -6150,7 +6172,7 @@
 </file>
 
 <file path=customXml/itemProps1.xml><?xml version="1.0" encoding="utf-8"?>
-<ds:datastoreItem xmlns:ds="http://schemas.openxmlformats.org/officeDocument/2006/customXml" ds:itemID="{805D4C78-70A9-074D-9A0F-D8136632138B}">
+<ds:datastoreItem xmlns:ds="http://schemas.openxmlformats.org/officeDocument/2006/customXml" ds:itemID="{12BB5FE8-91DE-9448-A957-7A97CEBBFDA3}">
   <ds:schemaRefs>
     <ds:schemaRef ds:uri="http://schemas.openxmlformats.org/officeDocument/2006/bibliography"/>
   </ds:schemaRefs>

</xml_diff>